<commit_message>
change event to critical section
</commit_message>
<xml_diff>
--- a/네트워크 게임 프로그래밍 - 2팀.docx
+++ b/네트워크 게임 프로그래밍 - 2팀.docx
@@ -17,6 +17,10 @@
       <w:bookmarkEnd w:id="1"/>
       <w:bookmarkStart w:id="2" w:name="_top"/>
       <w:bookmarkEnd w:id="2"/>
+      <w:bookmarkStart w:id="3" w:name="_top"/>
+      <w:bookmarkEnd w:id="3"/>
+      <w:bookmarkStart w:id="4" w:name="_top"/>
+      <w:bookmarkEnd w:id="4"/>
     </w:p>
     <w:p>
       <w:pPr>
@@ -161,7 +165,7 @@
       </w:r>
       <w:r>
         <w:rPr/>
-        <w:t xml:space="preserve">    </w:t>
+        <w:t xml:space="preserve">      </w:t>
       </w:r>
       <w:r>
         <w:rPr>
@@ -192,7 +196,7 @@
       </w:r>
       <w:r>
         <w:rPr/>
-        <w:t xml:space="preserve">    </w:t>
+        <w:t xml:space="preserve">      </w:t>
       </w:r>
       <w:r>
         <w:rPr>
@@ -223,7 +227,7 @@
       </w:r>
       <w:r>
         <w:rPr/>
-        <w:t xml:space="preserve">    </w:t>
+        <w:t xml:space="preserve">      </w:t>
       </w:r>
       <w:r>
         <w:rPr>
@@ -722,7 +726,7 @@
       </w:r>
       <w:r>
         <w:rPr/>
-        <w:t xml:space="preserve">   </w:t>
+        <w:t xml:space="preserve">     </w:t>
       </w:r>
       <w:r>
         <w:rPr>
@@ -753,7 +757,7 @@
       </w:r>
       <w:r>
         <w:rPr/>
-        <w:t xml:space="preserve">   </w:t>
+        <w:t xml:space="preserve">     </w:t>
       </w:r>
       <w:r>
         <w:rPr>
@@ -1159,7 +1163,7 @@
       </w:r>
       <w:r>
         <w:rPr/>
-        <w:t xml:space="preserve">        </w:t>
+        <w:t xml:space="preserve">          </w:t>
       </w:r>
       <w:r>
         <w:rPr>
@@ -1409,7 +1413,7 @@
       </w:r>
       <w:r>
         <w:rPr/>
-        <w:t xml:space="preserve">   </w:t>
+        <w:t xml:space="preserve">     </w:t>
       </w:r>
       <w:r>
         <w:rPr>
@@ -1521,26 +1525,6 @@
           <w:color w:val="000000"/>
         </w:rPr>
         <w:t>경우 제거된다.</w:t>
-      </w:r>
-    </w:p>
-    <w:p>
-      <w:pPr>
-        <w:pStyle w:val="13"/>
-        <w:rPr>
-          <w:rFonts w:ascii="맑은 고딕" w:hAnsi="맑은 고딕" w:eastAsia="맑은 고딕"/>
-          <w:color w:val="000000"/>
-        </w:rPr>
-        <w:widowControl w:val="off"/>
-      </w:pPr>
-      <w:r>
-        <w:tab/>
-      </w:r>
-      <w:r>
-        <w:rPr>
-          <w:rFonts w:ascii="맑은 고딕" w:hAnsi="맑은 고딕" w:eastAsia="맑은 고딕"/>
-          <w:color w:val="000000"/>
-        </w:rPr>
-        <w:t>- 모든 플레이어의 HP가 0이 될 경우 게임에서 패배한다,</w:t>
       </w:r>
     </w:p>
     <w:p>
@@ -1588,7 +1572,7 @@
       </w:r>
       <w:r>
         <w:rPr/>
-        <w:t xml:space="preserve">   </w:t>
+        <w:t xml:space="preserve">     </w:t>
       </w:r>
       <w:r>
         <w:rPr>
@@ -1620,7 +1604,7 @@
       </w:r>
       <w:r>
         <w:rPr/>
-        <w:t xml:space="preserve">  </w:t>
+        <w:t xml:space="preserve">    </w:t>
       </w:r>
       <w:r>
         <w:rPr>
@@ -1660,7 +1644,7 @@
       </w:r>
       <w:r>
         <w:rPr/>
-        <w:t xml:space="preserve">  </w:t>
+        <w:t xml:space="preserve">    </w:t>
       </w:r>
       <w:r>
         <w:rPr>
@@ -1700,7 +1684,7 @@
               <a:graphicData uri="http://schemas.openxmlformats.org/drawingml/2006/picture">
                 <pic:pic>
                   <pic:nvPicPr>
-                    <pic:cNvPr id="0" name="C:\Users\su\AppData\Local\Temp\Hnc\BinData\EMB000069dc7892.png"/>
+                    <pic:cNvPr id="0" name="C:\Users\su\AppData\Local\Temp\Hnc\BinData\EMB000059801468.png"/>
                     <pic:cNvPicPr/>
                   </pic:nvPicPr>
                   <pic:blipFill>
@@ -1767,7 +1751,7 @@
               <a:graphicData uri="http://schemas.openxmlformats.org/drawingml/2006/picture">
                 <pic:pic>
                   <pic:nvPicPr>
-                    <pic:cNvPr id="0" name="C:\Users\su\AppData\Local\Temp\Hnc\BinData\EMB000069dc7893.png"/>
+                    <pic:cNvPr id="0" name="C:\Users\su\AppData\Local\Temp\Hnc\BinData\EMB000059801469.png"/>
                     <pic:cNvPicPr/>
                   </pic:nvPicPr>
                   <pic:blipFill>
@@ -1819,7 +1803,7 @@
       </w:r>
       <w:r>
         <w:rPr/>
-        <w:t xml:space="preserve">   </w:t>
+        <w:t xml:space="preserve">     </w:t>
       </w:r>
       <w:r>
         <w:rPr>
@@ -1846,7 +1830,7 @@
       </w:r>
       <w:r>
         <w:rPr/>
-        <w:t xml:space="preserve">    클라이언트의 연결 요청을 수신한다.</w:t>
+        <w:t xml:space="preserve">      클라이언트의 연결 요청을 수신한다.</w:t>
       </w:r>
     </w:p>
     <w:p>
@@ -1868,7 +1852,7 @@
       </w:r>
       <w:r>
         <w:rPr/>
-        <w:t xml:space="preserve">  </w:t>
+        <w:t xml:space="preserve">    </w:t>
       </w:r>
       <w:r>
         <w:rPr>
@@ -1897,7 +1881,7 @@
       </w:r>
       <w:r>
         <w:rPr/>
-        <w:t xml:space="preserve">  </w:t>
+        <w:t xml:space="preserve">    </w:t>
       </w:r>
       <w:r>
         <w:rPr>
@@ -1927,7 +1911,7 @@
       </w:r>
       <w:r>
         <w:rPr/>
-        <w:t xml:space="preserve">  </w:t>
+        <w:t xml:space="preserve">    </w:t>
       </w:r>
       <w:r>
         <w:rPr>
@@ -1966,7 +1950,7 @@
       </w:r>
       <w:r>
         <w:rPr/>
-        <w:t xml:space="preserve">   </w:t>
+        <w:t xml:space="preserve">     </w:t>
       </w:r>
       <w:r>
         <w:rPr>
@@ -1993,7 +1977,7 @@
       </w:r>
       <w:r>
         <w:rPr/>
-        <w:t xml:space="preserve">    서버에게 연결 요청을 송신한다.</w:t>
+        <w:t xml:space="preserve">      서버에게 연결 요청을 송신한다.</w:t>
       </w:r>
     </w:p>
     <w:p>
@@ -2016,7 +2000,7 @@
       </w:r>
       <w:r>
         <w:rPr/>
-        <w:t xml:space="preserve">  </w:t>
+        <w:t xml:space="preserve">    </w:t>
       </w:r>
       <w:r>
         <w:rPr>
@@ -2046,7 +2030,7 @@
       </w:r>
       <w:r>
         <w:rPr/>
-        <w:t xml:space="preserve">  </w:t>
+        <w:t xml:space="preserve">    </w:t>
       </w:r>
       <w:r>
         <w:rPr>
@@ -2076,7 +2060,7 @@
       </w:r>
       <w:r>
         <w:rPr/>
-        <w:t xml:space="preserve">  </w:t>
+        <w:t xml:space="preserve">    </w:t>
       </w:r>
       <w:r>
         <w:rPr>
@@ -2110,7 +2094,7 @@
       </w:r>
       <w:r>
         <w:rPr/>
-        <w:t xml:space="preserve">   </w:t>
+        <w:t xml:space="preserve">     </w:t>
       </w:r>
       <w:r>
         <w:rPr>
@@ -2136,7 +2120,7 @@
       </w:r>
       <w:r>
         <w:rPr/>
-        <w:t xml:space="preserve">   구조</w:t>
+        <w:t xml:space="preserve">     구조</w:t>
       </w:r>
     </w:p>
     <w:p>
@@ -2156,7 +2140,7 @@
               <a:graphicData uri="http://schemas.openxmlformats.org/drawingml/2006/picture">
                 <pic:pic>
                   <pic:nvPicPr>
-                    <pic:cNvPr id="0" name="C:\Users\su\AppData\Local\Temp\Hnc\BinData\EMB000069dc7894.png"/>
+                    <pic:cNvPr id="0" name="C:\Users\su\AppData\Local\Temp\Hnc\BinData\EMB00005980146a.png"/>
                     <pic:cNvPicPr/>
                   </pic:nvPicPr>
                   <pic:blipFill>
@@ -2223,7 +2207,7 @@
               <a:graphicData uri="http://schemas.openxmlformats.org/drawingml/2006/picture">
                 <pic:pic>
                   <pic:nvPicPr>
-                    <pic:cNvPr id="0" name="C:\Users\su\AppData\Local\Temp\Hnc\BinData\EMB000069dc7895.png"/>
+                    <pic:cNvPr id="0" name="C:\Users\su\AppData\Local\Temp\Hnc\BinData\EMB00005980146b.png"/>
                     <pic:cNvPicPr/>
                   </pic:nvPicPr>
                   <pic:blipFill>
@@ -2265,7 +2249,7 @@
       </w:r>
       <w:r>
         <w:rPr/>
-        <w:t xml:space="preserve">   서버</w:t>
+        <w:t xml:space="preserve">     서버</w:t>
       </w:r>
     </w:p>
     <w:p>
@@ -2285,7 +2269,7 @@
       </w:r>
       <w:r>
         <w:rPr/>
-        <w:t xml:space="preserve">    클라이언트로부터 키 입력을 수신하여 게임 내 변화를 처리한다.</w:t>
+        <w:t xml:space="preserve">      클라이언트로부터 키 입력을 수신하여 게임 내 변화를 처리한다.</w:t>
       </w:r>
     </w:p>
     <w:p>
@@ -2305,7 +2289,7 @@
       </w:r>
       <w:r>
         <w:rPr/>
-        <w:t xml:space="preserve">    클라이언트에게 초기 값의 오브젝트 정보 구조체를 송신한다.</w:t>
+        <w:t xml:space="preserve">      클라이언트에게 초기 값의 오브젝트 정보 구조체를 송신한다.</w:t>
       </w:r>
     </w:p>
     <w:p>
@@ -2325,7 +2309,7 @@
       </w:r>
       <w:r>
         <w:rPr/>
-        <w:t xml:space="preserve">    클라이언트에게 동기화된 오브젝트 정보 구조체를 송신한다.</w:t>
+        <w:t xml:space="preserve">      클라이언트에게 동기화된 오브젝트 정보 구조체를 송신한다.</w:t>
       </w:r>
     </w:p>
     <w:p>
@@ -2345,7 +2329,7 @@
       </w:r>
       <w:r>
         <w:rPr/>
-        <w:t xml:space="preserve">    클라이언트에게 보스를 처치한 경우 승리 정보를, 모든 플레이어가 사망할 경우 패배 정보를 송신한다.</w:t>
+        <w:t xml:space="preserve">      클라이언트에게 보스를 처치한 경우 승리 정보를, 모든 플레이어가 사망할 경우 패배 정보를 송신한다.</w:t>
       </w:r>
     </w:p>
     <w:p>
@@ -2365,7 +2349,7 @@
       </w:r>
       <w:r>
         <w:rPr/>
-        <w:t xml:space="preserve">    오브젝트 정보를 게임 내 변화에 대응하여 갱신한다.</w:t>
+        <w:t xml:space="preserve">      오브젝트 정보를 게임 내 변화에 대응하여 갱신한다.</w:t>
       </w:r>
     </w:p>
     <w:p>
@@ -2392,7 +2376,7 @@
       </w:r>
       <w:r>
         <w:rPr/>
-        <w:t xml:space="preserve">   클라이언트</w:t>
+        <w:t xml:space="preserve">     클라이언트</w:t>
       </w:r>
     </w:p>
     <w:p>
@@ -2412,7 +2396,7 @@
       </w:r>
       <w:r>
         <w:rPr/>
-        <w:t xml:space="preserve">    플레이어가 입력한 키 입력 값을 서버에 송신한다.</w:t>
+        <w:t xml:space="preserve">      플레이어가 입력한 키 입력 값을 서버에 송신한다.</w:t>
       </w:r>
     </w:p>
     <w:p>
@@ -2432,7 +2416,7 @@
       </w:r>
       <w:r>
         <w:rPr/>
-        <w:t xml:space="preserve">    서버로부터 오브젝트 정보 구조체를 수신하여 객체를 생성, 초기화한다.</w:t>
+        <w:t xml:space="preserve">      서버로부터 오브젝트 정보 구조체를 수신하여 객체를 생성, 초기화한다.</w:t>
       </w:r>
     </w:p>
     <w:p>
@@ -2452,7 +2436,7 @@
       </w:r>
       <w:r>
         <w:rPr/>
-        <w:t xml:space="preserve">    서버로부터 동기화된 오브젝트 정보 구조체를 수신하여 좌표 및 상태를 갱신한다.</w:t>
+        <w:t xml:space="preserve">      서버로부터 동기화된 오브젝트 정보 구조체를 수신하여 좌표 및 상태를 갱신한다.</w:t>
       </w:r>
     </w:p>
     <w:p>
@@ -2472,7 +2456,7 @@
       </w:r>
       <w:r>
         <w:rPr/>
-        <w:t xml:space="preserve">    서버로부터 승리/패배 정보를 수신하여 화면에 출력한다. </w:t>
+        <w:t xml:space="preserve">      서버로부터 승리/패배 정보를 수신하여 화면에 출력한다. </w:t>
       </w:r>
     </w:p>
     <w:p>
@@ -2501,7 +2485,7 @@
       </w:r>
       <w:r>
         <w:rPr/>
-        <w:t xml:space="preserve">   </w:t>
+        <w:t xml:space="preserve">     </w:t>
       </w:r>
       <w:r>
         <w:rPr>
@@ -2541,7 +2525,7 @@
       </w:r>
       <w:r>
         <w:rPr/>
-        <w:t xml:space="preserve">   </w:t>
+        <w:t xml:space="preserve">     </w:t>
       </w:r>
       <w:r>
         <w:rPr>
@@ -2569,7 +2553,7 @@
       </w:r>
       <w:r>
         <w:rPr/>
-        <w:t xml:space="preserve">    가변 길이 데이터 전송을 위해 고정 길이로 보내는 구조체</w:t>
+        <w:t xml:space="preserve">      가변 길이 데이터 전송을 위해 고정 길이로 보내는 구조체</w:t>
       </w:r>
     </w:p>
     <w:p>
@@ -2725,7 +2709,7 @@
       </w:r>
       <w:r>
         <w:rPr/>
-        <w:t xml:space="preserve">  </w:t>
+        <w:t xml:space="preserve">    </w:t>
       </w:r>
       <w:r>
         <w:rPr>
@@ -2921,7 +2905,7 @@
       </w:r>
       <w:r>
         <w:rPr/>
-        <w:t xml:space="preserve">   </w:t>
+        <w:t xml:space="preserve">     </w:t>
       </w:r>
       <w:r>
         <w:rPr>
@@ -2949,7 +2933,7 @@
       </w:r>
       <w:r>
         <w:rPr/>
-        <w:t xml:space="preserve">   서버</w:t>
+        <w:t xml:space="preserve">     서버</w:t>
       </w:r>
     </w:p>
     <w:p>
@@ -2970,7 +2954,7 @@
       </w:r>
       <w:r>
         <w:rPr/>
-        <w:t xml:space="preserve">    Int InitServer() : 소켓을 생성하여 클라이언트의 접속 요청을 처리하는 함수</w:t>
+        <w:t xml:space="preserve">      Int InitServer() : 소켓을 생성하여 클라이언트의 접속 요청을 처리하는 함수</w:t>
       </w:r>
     </w:p>
     <w:p>
@@ -2991,7 +2975,7 @@
       </w:r>
       <w:r>
         <w:rPr/>
-        <w:t xml:space="preserve">    DWORD WINAPI RecvThread(): 클라이언트 메시지 수신용 스레드.</w:t>
+        <w:t xml:space="preserve">      DWORD WINAPI RecvThread(): 클라이언트 메시지 수신용 스레드.</w:t>
       </w:r>
     </w:p>
     <w:p>
@@ -3012,7 +2996,7 @@
       </w:r>
       <w:r>
         <w:rPr/>
-        <w:t xml:space="preserve">    Void Send_ObjectInfo(): 클라이언트에게 모든 오브젝트의 정보를 송신하는 함수</w:t>
+        <w:t xml:space="preserve">      Void Send_ObjectInfo(): 클라이언트에게 모든 오브젝트의 정보를 송신하는 함수</w:t>
       </w:r>
     </w:p>
     <w:p>
@@ -3033,7 +3017,7 @@
       </w:r>
       <w:r>
         <w:rPr/>
-        <w:t xml:space="preserve">    Void Send_GameOver(): 클라이언트에게 게임 결과 및 오브젝트 정리 명령을 송신하는 함수</w:t>
+        <w:t xml:space="preserve">      Void Send_GameOver(): 클라이언트에게 게임 결과 및 오브젝트 정리 명령을 송신하는 함수</w:t>
       </w:r>
     </w:p>
     <w:p>
@@ -3054,7 +3038,7 @@
       </w:r>
       <w:r>
         <w:rPr/>
-        <w:t xml:space="preserve">    Void Send_Initialize(): 클라이언트에게 게임 시작 시의 모든 오브젝트의 초기화 요청을 송신하는 함수</w:t>
+        <w:t xml:space="preserve">      Void Send_Initialize(): 클라이언트에게 게임 시작 시의 모든 오브젝트의 초기화 요청을 송신하는 함수</w:t>
       </w:r>
     </w:p>
     <w:p>
@@ -3084,7 +3068,7 @@
       </w:r>
       <w:r>
         <w:rPr/>
-        <w:t xml:space="preserve">    Void Recv_Input(): 클라이언트의 키보드 입력을 수신하는 함수</w:t>
+        <w:t xml:space="preserve">      Void Recv_Input(): 클라이언트의 키보드 입력을 수신하는 함수</w:t>
       </w:r>
     </w:p>
     <w:p>
@@ -3114,7 +3098,7 @@
       </w:r>
       <w:r>
         <w:rPr/>
-        <w:t xml:space="preserve">    Void Update_ObjectInfo(): 모든 오브젝트의 정보를 게임 변화에 따라 갱신하는 함수</w:t>
+        <w:t xml:space="preserve">      Void Update_ObjectInfo(): 모든 오브젝트의 정보를 게임 변화에 따라 갱신하는 함수</w:t>
       </w:r>
     </w:p>
     <w:p>
@@ -3135,7 +3119,7 @@
       </w:r>
       <w:r>
         <w:rPr/>
-        <w:t xml:space="preserve">    </w:t>
+        <w:t xml:space="preserve">      </w:t>
       </w:r>
       <w:r>
         <w:tab/>
@@ -3161,7 +3145,7 @@
       </w:r>
       <w:r>
         <w:rPr/>
-        <w:t xml:space="preserve">    </w:t>
+        <w:t xml:space="preserve">      </w:t>
       </w:r>
       <w:r>
         <w:tab/>
@@ -3187,7 +3171,7 @@
       </w:r>
       <w:r>
         <w:rPr/>
-        <w:t xml:space="preserve">    </w:t>
+        <w:t xml:space="preserve">      </w:t>
       </w:r>
       <w:r>
         <w:tab/>
@@ -3213,7 +3197,7 @@
       </w:r>
       <w:r>
         <w:rPr/>
-        <w:t xml:space="preserve">    </w:t>
+        <w:t xml:space="preserve">      </w:t>
       </w:r>
       <w:r>
         <w:tab/>
@@ -3250,7 +3234,7 @@
       </w:r>
       <w:r>
         <w:rPr/>
-        <w:t xml:space="preserve">  </w:t>
+        <w:t xml:space="preserve">    </w:t>
       </w:r>
       <w:r>
         <w:rPr>
@@ -3291,7 +3275,7 @@
       </w:r>
       <w:r>
         <w:rPr/>
-        <w:t xml:space="preserve">  </w:t>
+        <w:t xml:space="preserve">    </w:t>
       </w:r>
       <w:r>
         <w:rPr>
@@ -3322,7 +3306,7 @@
       </w:r>
       <w:r>
         <w:rPr/>
-        <w:t xml:space="preserve">  </w:t>
+        <w:t xml:space="preserve">    </w:t>
       </w:r>
       <w:r>
         <w:rPr>
@@ -3353,7 +3337,7 @@
       </w:r>
       <w:r>
         <w:rPr/>
-        <w:t xml:space="preserve">  </w:t>
+        <w:t xml:space="preserve">    </w:t>
       </w:r>
       <w:r>
         <w:rPr>
@@ -3386,7 +3370,7 @@
       </w:r>
       <w:r>
         <w:rPr/>
-        <w:t xml:space="preserve">   클라이언트</w:t>
+        <w:t xml:space="preserve">     클라이언트</w:t>
       </w:r>
     </w:p>
     <w:p>
@@ -3407,7 +3391,7 @@
       </w:r>
       <w:r>
         <w:rPr/>
-        <w:t xml:space="preserve">    int InitClient() : 소켓을 생성하여 서버와 연결하는 함수</w:t>
+        <w:t xml:space="preserve">      int InitClient() : 소켓을 생성하여 서버와 연결하는 함수</w:t>
       </w:r>
     </w:p>
     <w:p>
@@ -3428,7 +3412,7 @@
       </w:r>
       <w:r>
         <w:rPr/>
-        <w:t xml:space="preserve">    DWORD WINAPI RecvThread(): 서버 메시지 수신용 스레드.</w:t>
+        <w:t xml:space="preserve">      DWORD WINAPI RecvThread(): 서버 메시지 수신용 스레드.</w:t>
       </w:r>
     </w:p>
     <w:p>
@@ -3449,7 +3433,7 @@
       </w:r>
       <w:r>
         <w:rPr/>
-        <w:t xml:space="preserve">    Void Send_Input(): 키보드 입력을 서버로 송신하는 함수</w:t>
+        <w:t xml:space="preserve">      Void Send_Input(): 키보드 입력을 서버로 송신하는 함수</w:t>
       </w:r>
     </w:p>
     <w:p>
@@ -3470,7 +3454,7 @@
       </w:r>
       <w:r>
         <w:rPr/>
-        <w:t xml:space="preserve">    Void Recv_ObjectInfo(): 서버로부터 모든 오브젝트의 정보를 수신하는 함수</w:t>
+        <w:t xml:space="preserve">      Void Recv_ObjectInfo(): 서버로부터 모든 오브젝트의 정보를 수신하는 함수</w:t>
       </w:r>
     </w:p>
     <w:p>
@@ -3491,7 +3475,7 @@
       </w:r>
       <w:r>
         <w:rPr/>
-        <w:t xml:space="preserve">    Void Recv_GameOver(): 서버로부터 게임 결과 및 오브젝트 정리 명령을 수신하는 함수</w:t>
+        <w:t xml:space="preserve">      Void Recv_GameOver(): 서버로부터 게임 결과 및 오브젝트 정리 명령을 수신하는 함수</w:t>
       </w:r>
     </w:p>
     <w:p>
@@ -3512,7 +3496,7 @@
       </w:r>
       <w:r>
         <w:rPr/>
-        <w:t xml:space="preserve">    Void Recv_Initialize(): 서버로부터 요청을 받아 게임 시작 시의 모든 오브젝트의 초기 좌표, 상태를 초기화하는 함수</w:t>
+        <w:t xml:space="preserve">      Void Recv_Initialize(): 서버로부터 요청을 받아 게임 시작 시의 모든 오브젝트의 초기 좌표, 상태를 초기화하는 함수</w:t>
       </w:r>
     </w:p>
     <w:p>
@@ -3545,7 +3529,7 @@
       </w:r>
       <w:r>
         <w:rPr/>
-        <w:t xml:space="preserve">    Void Update_ObjectInfo(): 모든 오브젝트의 정보를 갱신하는 함수 </w:t>
+        <w:t xml:space="preserve">      Void Update_ObjectInfo(): 모든 오브젝트의 정보를 갱신하는 함수 </w:t>
       </w:r>
     </w:p>
     <w:p>
@@ -3566,7 +3550,7 @@
       </w:r>
       <w:r>
         <w:rPr/>
-        <w:t xml:space="preserve">   </w:t>
+        <w:t xml:space="preserve">     </w:t>
       </w:r>
       <w:r>
         <w:tab/>
@@ -3592,7 +3576,7 @@
       </w:r>
       <w:r>
         <w:rPr/>
-        <w:t xml:space="preserve">   </w:t>
+        <w:t xml:space="preserve">     </w:t>
       </w:r>
       <w:r>
         <w:tab/>
@@ -3618,7 +3602,7 @@
       </w:r>
       <w:r>
         <w:rPr/>
-        <w:t xml:space="preserve">   </w:t>
+        <w:t xml:space="preserve">     </w:t>
       </w:r>
       <w:r>
         <w:tab/>
@@ -3644,7 +3628,7 @@
       </w:r>
       <w:r>
         <w:rPr/>
-        <w:t xml:space="preserve">   </w:t>
+        <w:t xml:space="preserve">     </w:t>
       </w:r>
       <w:r>
         <w:tab/>
@@ -3681,7 +3665,7 @@
       </w:r>
       <w:r>
         <w:rPr/>
-        <w:t xml:space="preserve">  </w:t>
+        <w:t xml:space="preserve">    </w:t>
       </w:r>
       <w:r>
         <w:rPr>
@@ -3722,7 +3706,7 @@
       </w:r>
       <w:r>
         <w:rPr/>
-        <w:t xml:space="preserve">  </w:t>
+        <w:t xml:space="preserve">    </w:t>
       </w:r>
       <w:r>
         <w:rPr>
@@ -3753,7 +3737,7 @@
       </w:r>
       <w:r>
         <w:rPr/>
-        <w:t xml:space="preserve">  </w:t>
+        <w:t xml:space="preserve">    </w:t>
       </w:r>
       <w:r>
         <w:rPr>
@@ -3784,7 +3768,7 @@
       </w:r>
       <w:r>
         <w:rPr/>
-        <w:t xml:space="preserve">  </w:t>
+        <w:t xml:space="preserve">    </w:t>
       </w:r>
       <w:r>
         <w:rPr>
@@ -3820,7 +3804,7 @@
       </w:r>
       <w:r>
         <w:rPr/>
-        <w:t xml:space="preserve">   </w:t>
+        <w:t xml:space="preserve">     </w:t>
       </w:r>
       <w:r>
         <w:rPr>
@@ -3851,7 +3835,7 @@
       </w:r>
       <w:r>
         <w:rPr/>
-        <w:t xml:space="preserve">   </w:t>
+        <w:t xml:space="preserve">     </w:t>
       </w:r>
       <w:r>
         <w:rPr>
@@ -3883,7 +3867,7 @@
               <a:graphicData uri="http://schemas.openxmlformats.org/drawingml/2006/picture">
                 <pic:pic>
                   <pic:nvPicPr>
-                    <pic:cNvPr id="0" name="C:\Users\su\AppData\Local\Temp\Hnc\BinData\EMB000069dc7896.png"/>
+                    <pic:cNvPr id="0" name="C:\Users\su\AppData\Local\Temp\Hnc\BinData\EMB00005980146c.png"/>
                     <pic:cNvPicPr/>
                   </pic:nvPicPr>
                   <pic:blipFill>
@@ -3953,7 +3937,7 @@
               <a:graphicData uri="http://schemas.openxmlformats.org/drawingml/2006/picture">
                 <pic:pic>
                   <pic:nvPicPr>
-                    <pic:cNvPr id="0" name="C:\Users\su\AppData\Local\Temp\Hnc\BinData\EMB000069dc7897.png"/>
+                    <pic:cNvPr id="0" name="C:\Users\su\AppData\Local\Temp\Hnc\BinData\EMB00005980146d.png"/>
                     <pic:cNvPicPr/>
                   </pic:nvPicPr>
                   <pic:blipFill>
@@ -4004,7 +3988,7 @@
       </w:r>
       <w:r>
         <w:rPr/>
-        <w:t xml:space="preserve">   </w:t>
+        <w:t xml:space="preserve">     </w:t>
       </w:r>
       <w:r>
         <w:rPr>
@@ -4042,7 +4026,7 @@
               <a:graphicData uri="http://schemas.openxmlformats.org/drawingml/2006/picture">
                 <pic:pic>
                   <pic:nvPicPr>
-                    <pic:cNvPr id="0" name="C:\Users\su\AppData\Local\Temp\Hnc\BinData\EMB000069dc7898.png"/>
+                    <pic:cNvPr id="0" name="C:\Users\su\AppData\Local\Temp\Hnc\BinData\EMB00005980146e.png"/>
                     <pic:cNvPicPr/>
                   </pic:nvPicPr>
                   <pic:blipFill>
@@ -4078,7 +4062,7 @@
               <a:graphicData uri="http://schemas.openxmlformats.org/drawingml/2006/picture">
                 <pic:pic>
                   <pic:nvPicPr>
-                    <pic:cNvPr id="0" name="C:\Users\su\AppData\Local\Temp\Hnc\BinData\EMB000069dc7899.png"/>
+                    <pic:cNvPr id="0" name="C:\Users\su\AppData\Local\Temp\Hnc\BinData\EMB00005980146f.png"/>
                     <pic:cNvPicPr/>
                   </pic:nvPicPr>
                   <pic:blipFill>
@@ -4120,7 +4104,7 @@
           <w:color w:val="0c0cff"/>
           <w:sz w:val="18"/>
         </w:rPr>
-        <w:t>이하 구조로 변경됨</w:t>
+        <w:t>이벤트 대신 임계영역 사용</w:t>
       </w:r>
     </w:p>
     <w:p>
@@ -4134,17 +4118,10 @@
         <w:jc w:val="left"/>
         <w:wordWrap w:val="1"/>
       </w:pPr>
-    </w:p>
-    <w:p>
-      <w:pPr>
-        <w:pStyle w:val="12"/>
-        <w:rPr/>
-        <w:widowControl w:val="off"/>
-      </w:pPr>
       <w:r>
         <w:drawing>
           <wp:inline distT="0" distB="0" distL="0" distR="0">
-            <wp:extent cx="3498596" cy="2083816"/>
+            <wp:extent cx="3452114" cy="2150872"/>
             <wp:effectExtent l="0" t="0" r="0" b="0"/>
             <wp:docPr id="19" name="그림 19"/>
             <wp:cNvGraphicFramePr/>
@@ -4152,7 +4129,7 @@
               <a:graphicData uri="http://schemas.openxmlformats.org/drawingml/2006/picture">
                 <pic:pic>
                   <pic:nvPicPr>
-                    <pic:cNvPr id="0" name="C:\Users\su\AppData\Local\Temp\Hnc\BinData\EMB000069dc789a.png"/>
+                    <pic:cNvPr id="0" name="C:\Users\su\AppData\Local\Temp\Hnc\BinData\EMB000059801470.png"/>
                     <pic:cNvPicPr/>
                   </pic:nvPicPr>
                   <pic:blipFill>
@@ -4164,7 +4141,7 @@
                   <pic:spPr>
                     <a:xfrm>
                       <a:off x="0" y="0"/>
-                      <a:ext cx="3498596" cy="2083816"/>
+                      <a:ext cx="3452114" cy="2150872"/>
                     </a:xfrm>
                     <a:prstGeom prst="rect">
                       <a:avLst/>
@@ -4181,20 +4158,18 @@
     <w:p>
       <w:pPr>
         <w:pStyle w:val="12"/>
-        <w:rPr/>
-        <w:widowControl w:val="off"/>
-      </w:pPr>
-    </w:p>
-    <w:p>
-      <w:pPr>
-        <w:pStyle w:val="12"/>
-        <w:rPr/>
-        <w:widowControl w:val="off"/>
+        <w:rPr>
+          <w:color w:val="0c0cff"/>
+          <w:sz w:val="18"/>
+        </w:rPr>
+        <w:widowControl w:val="off"/>
+        <w:jc w:val="left"/>
+        <w:wordWrap w:val="1"/>
       </w:pPr>
       <w:r>
         <w:drawing>
           <wp:inline distT="0" distB="0" distL="0" distR="0">
-            <wp:extent cx="3471164" cy="2349754"/>
+            <wp:extent cx="3506343" cy="2109978"/>
             <wp:effectExtent l="0" t="0" r="0" b="0"/>
             <wp:docPr id="20" name="그림 20"/>
             <wp:cNvGraphicFramePr/>
@@ -4202,7 +4177,7 @@
               <a:graphicData uri="http://schemas.openxmlformats.org/drawingml/2006/picture">
                 <pic:pic>
                   <pic:nvPicPr>
-                    <pic:cNvPr id="0" name="C:\Users\su\AppData\Local\Temp\Hnc\BinData\EMB000069dc789b.png"/>
+                    <pic:cNvPr id="0" name="C:\Users\su\AppData\Local\Temp\Hnc\BinData\EMB000059801471.png"/>
                     <pic:cNvPicPr/>
                   </pic:nvPicPr>
                   <pic:blipFill>
@@ -4214,7 +4189,7 @@
                   <pic:spPr>
                     <a:xfrm>
                       <a:off x="0" y="0"/>
-                      <a:ext cx="3471164" cy="2349754"/>
+                      <a:ext cx="3506343" cy="2109978"/>
                     </a:xfrm>
                     <a:prstGeom prst="rect">
                       <a:avLst/>
@@ -4229,23 +4204,6 @@
       </w:r>
     </w:p>
     <w:p>
-      <w:pPr>
-        <w:pStyle w:val="12"/>
-        <w:rPr>
-          <w:color w:val="0c0cff"/>
-          <w:sz w:val="18"/>
-        </w:rPr>
-        <w:widowControl w:val="off"/>
-      </w:pPr>
-      <w:r>
-        <w:rPr>
-          <w:color w:val="0c0cff"/>
-          <w:sz w:val="18"/>
-        </w:rPr>
-        <w:t>수신한 오브젝트 좌표들을 임시 리스트에 저장한 뒤, 임시 리스트를 이용하여 오브젝트들의 좌표 갱신</w:t>
-      </w:r>
-    </w:p>
-    <w:p>
       <w:r>
         <w:br w:type="page"/>
       </w:r>
@@ -4271,7 +4229,7 @@
       </w:r>
       <w:r>
         <w:rPr/>
-        <w:t xml:space="preserve">   </w:t>
+        <w:t xml:space="preserve">     </w:t>
       </w:r>
       <w:r>
         <w:rPr>
@@ -4508,7 +4466,7 @@
       </w:r>
       <w:r>
         <w:rPr/>
-        <w:t xml:space="preserve">   </w:t>
+        <w:t xml:space="preserve">     </w:t>
       </w:r>
       <w:r>
         <w:rPr>
@@ -4539,7 +4497,7 @@
       </w:r>
       <w:r>
         <w:rPr/>
-        <w:t xml:space="preserve">   </w:t>
+        <w:t xml:space="preserve">     </w:t>
       </w:r>
       <w:r>
         <w:rPr>
@@ -6988,7 +6946,7 @@
       </w:r>
       <w:r>
         <w:rPr/>
-        <w:t xml:space="preserve">   </w:t>
+        <w:t xml:space="preserve">     </w:t>
       </w:r>
       <w:r>
         <w:rPr>
@@ -9527,7 +9485,7 @@
       </w:r>
       <w:r>
         <w:rPr/>
-        <w:t xml:space="preserve">   </w:t>
+        <w:t xml:space="preserve">     </w:t>
       </w:r>
       <w:r>
         <w:rPr>
@@ -12467,6 +12425,25 @@
                 <w:sz w:val="14"/>
               </w:rPr>
               <w:t>버그 수정</w:t>
+            </w:r>
+          </w:p>
+          <w:p>
+            <w:pPr>
+              <w:pStyle w:val="12"/>
+              <w:rPr>
+                <w:color w:val="0c0cff"/>
+                <w:sz w:val="14"/>
+              </w:rPr>
+              <w:widowControl w:val="off"/>
+              <w:jc w:val="center"/>
+              <w:wordWrap w:val="1"/>
+            </w:pPr>
+            <w:r>
+              <w:rPr>
+                <w:color w:val="0c0cff"/>
+                <w:sz w:val="14"/>
+              </w:rPr>
+              <w:t>임계영역 구현</w:t>
             </w:r>
           </w:p>
         </w:tc>

</xml_diff>